<commit_message>
Intro and copyrights updated
</commit_message>
<xml_diff>
--- a/Documents/Team-risk-assessment-v0.1.docx
+++ b/Documents/Team-risk-assessment-v0.1.docx
@@ -6,76 +6,537 @@
       <w:pPr>
         <w:jc w:val="center"/>
         <w:rPr>
+          <w:b/>
+          <w:bCs/>
+          <w:sz w:val="36"/>
+          <w:szCs w:val="36"/>
+          <w:lang w:val="el-GR"/>
+        </w:rPr>
+      </w:pPr>
+      <w:r>
+        <w:rPr>
+          <w:b/>
+          <w:bCs/>
+          <w:sz w:val="36"/>
+          <w:szCs w:val="36"/>
+        </w:rPr>
+        <w:t>Team-r</w:t>
+      </w:r>
+      <w:r>
+        <w:rPr>
+          <w:b/>
+          <w:bCs/>
+          <w:sz w:val="36"/>
+          <w:szCs w:val="36"/>
+        </w:rPr>
+        <w:t>isk-assessment-v0.1</w:t>
+      </w:r>
+    </w:p>
+    <w:p>
+      <w:pPr>
+        <w:jc w:val="center"/>
+      </w:pPr>
+    </w:p>
+    <w:p>
+      <w:pPr>
+        <w:jc w:val="center"/>
+        <w:rPr>
+          <w:lang w:val="el-GR"/>
+        </w:rPr>
+      </w:pPr>
+    </w:p>
+    <w:p>
+      <w:pPr>
+        <w:rPr>
+          <w:lang w:val="el-GR"/>
+        </w:rPr>
+      </w:pPr>
+    </w:p>
+    <w:p>
+      <w:pPr>
+        <w:jc w:val="center"/>
+        <w:rPr>
+          <w:lang w:val="el-GR"/>
+        </w:rPr>
+      </w:pPr>
+    </w:p>
+    <w:p>
+      <w:pPr>
+        <w:jc w:val="center"/>
+        <w:rPr>
+          <w:lang w:val="el-GR"/>
+        </w:rPr>
+      </w:pPr>
+    </w:p>
+    <w:p>
+      <w:pPr>
+        <w:jc w:val="center"/>
+        <w:rPr>
+          <w:lang w:val="el-GR"/>
+        </w:rPr>
+      </w:pPr>
+    </w:p>
+    <w:p>
+      <w:pPr>
+        <w:jc w:val="center"/>
+        <w:rPr>
+          <w:lang w:val="el-GR"/>
+        </w:rPr>
+      </w:pPr>
+      <w:r>
+        <w:rPr>
+          <w:noProof/>
+          <w:lang w:val="el-GR"/>
+        </w:rPr>
+        <w:drawing>
+          <wp:inline distT="0" distB="0" distL="0" distR="0" wp14:anchorId="132CDE99" wp14:editId="3B644675">
+            <wp:extent cx="2604211" cy="2604211"/>
+            <wp:effectExtent l="0" t="0" r="5715" b="5715"/>
+            <wp:docPr id="1" name="Εικόνα 1"/>
+            <wp:cNvGraphicFramePr>
+              <a:graphicFrameLocks xmlns:a="http://schemas.openxmlformats.org/drawingml/2006/main" noChangeAspect="1"/>
+            </wp:cNvGraphicFramePr>
+            <a:graphic xmlns:a="http://schemas.openxmlformats.org/drawingml/2006/main">
+              <a:graphicData uri="http://schemas.openxmlformats.org/drawingml/2006/picture">
+                <pic:pic xmlns:pic="http://schemas.openxmlformats.org/drawingml/2006/picture">
+                  <pic:nvPicPr>
+                    <pic:cNvPr id="0" name="Picture 1"/>
+                    <pic:cNvPicPr>
+                      <a:picLocks noChangeAspect="1" noChangeArrowheads="1"/>
+                    </pic:cNvPicPr>
+                  </pic:nvPicPr>
+                  <pic:blipFill>
+                    <a:blip r:embed="rId6" cstate="print">
+                      <a:extLst>
+                        <a:ext uri="{28A0092B-C50C-407E-A947-70E740481C1C}">
+                          <a14:useLocalDpi xmlns:a14="http://schemas.microsoft.com/office/drawing/2010/main" val="0"/>
+                        </a:ext>
+                      </a:extLst>
+                    </a:blip>
+                    <a:srcRect/>
+                    <a:stretch>
+                      <a:fillRect/>
+                    </a:stretch>
+                  </pic:blipFill>
+                  <pic:spPr bwMode="auto">
+                    <a:xfrm>
+                      <a:off x="0" y="0"/>
+                      <a:ext cx="2614989" cy="2614989"/>
+                    </a:xfrm>
+                    <a:prstGeom prst="rect">
+                      <a:avLst/>
+                    </a:prstGeom>
+                    <a:noFill/>
+                    <a:ln>
+                      <a:noFill/>
+                    </a:ln>
+                  </pic:spPr>
+                </pic:pic>
+              </a:graphicData>
+            </a:graphic>
+          </wp:inline>
+        </w:drawing>
+      </w:r>
+    </w:p>
+    <w:p>
+      <w:pPr>
+        <w:rPr>
+          <w:lang w:val="el-GR"/>
+        </w:rPr>
+      </w:pPr>
+    </w:p>
+    <w:p>
+      <w:pPr>
+        <w:rPr>
+          <w:lang w:val="el-GR"/>
+        </w:rPr>
+      </w:pPr>
+    </w:p>
+    <w:p>
+      <w:pPr>
+        <w:rPr>
+          <w:lang w:val="el-GR"/>
+        </w:rPr>
+      </w:pPr>
+    </w:p>
+    <w:p>
+      <w:pPr>
+        <w:rPr>
+          <w:lang w:val="el-GR"/>
+        </w:rPr>
+      </w:pPr>
+    </w:p>
+    <w:p>
+      <w:pPr>
+        <w:rPr>
+          <w:lang w:val="el-GR"/>
+        </w:rPr>
+      </w:pPr>
+    </w:p>
+    <w:p>
+      <w:pPr>
+        <w:rPr>
+          <w:lang w:val="el-GR"/>
+        </w:rPr>
+      </w:pPr>
+    </w:p>
+    <w:p>
+      <w:pPr>
+        <w:rPr>
+          <w:lang w:val="el-GR"/>
+        </w:rPr>
+      </w:pPr>
+    </w:p>
+    <w:p>
+      <w:pPr>
+        <w:rPr>
+          <w:lang w:val="el-GR"/>
+        </w:rPr>
+      </w:pPr>
+    </w:p>
+    <w:p>
+      <w:pPr>
+        <w:rPr>
+          <w:lang w:val="el-GR"/>
+        </w:rPr>
+      </w:pPr>
+    </w:p>
+    <w:p>
+      <w:pPr>
+        <w:rPr>
+          <w:lang w:val="el-GR"/>
+        </w:rPr>
+      </w:pPr>
+    </w:p>
+    <w:p>
+      <w:pPr>
+        <w:rPr>
+          <w:lang w:val="el-GR"/>
+        </w:rPr>
+      </w:pPr>
+    </w:p>
+    <w:p>
+      <w:pPr>
+        <w:rPr>
+          <w:lang w:val="el-GR"/>
+        </w:rPr>
+      </w:pPr>
+    </w:p>
+    <w:p>
+      <w:pPr>
+        <w:jc w:val="center"/>
+        <w:rPr>
+          <w:lang w:val="el-GR"/>
+        </w:rPr>
+      </w:pPr>
+      <w:r>
+        <w:lastRenderedPageBreak/>
+        <w:t>Author</w:t>
+      </w:r>
+      <w:r>
+        <w:rPr>
+          <w:lang w:val="el-GR"/>
+        </w:rPr>
+        <w:t>/</w:t>
+      </w:r>
+      <w:r>
+        <w:t>Editor</w:t>
+      </w:r>
+      <w:r>
+        <w:rPr>
+          <w:lang w:val="el-GR"/>
+        </w:rPr>
+        <w:t>:</w:t>
+      </w:r>
+      <w:r>
+        <w:rPr>
+          <w:lang w:val="el-GR"/>
+        </w:rPr>
+        <w:t xml:space="preserve"> </w:t>
+      </w:r>
+      <w:r>
+        <w:rPr>
+          <w:lang w:val="el-GR"/>
+        </w:rPr>
+        <w:t>Αρβανίτης</w:t>
+      </w:r>
+      <w:r>
+        <w:rPr>
+          <w:lang w:val="el-GR"/>
+        </w:rPr>
+        <w:t xml:space="preserve"> </w:t>
+      </w:r>
+      <w:r>
+        <w:rPr>
+          <w:lang w:val="el-GR"/>
+        </w:rPr>
+        <w:t>Ερμής</w:t>
+      </w:r>
+      <w:r>
+        <w:rPr>
+          <w:lang w:val="el-GR"/>
+        </w:rPr>
+        <w:t>-</w:t>
+      </w:r>
+      <w:r>
+        <w:rPr>
+          <w:lang w:val="el-GR"/>
+        </w:rPr>
+        <w:t>Ιωάννης</w:t>
+      </w:r>
+      <w:r>
+        <w:rPr>
+          <w:lang w:val="el-GR"/>
+        </w:rPr>
+        <w:t xml:space="preserve"> (</w:t>
+      </w:r>
+      <w:r>
+        <w:t>AM</w:t>
+      </w:r>
+      <w:r>
+        <w:rPr>
+          <w:lang w:val="el-GR"/>
+        </w:rPr>
+        <w:t>: 1059574)</w:t>
+      </w:r>
+    </w:p>
+    <w:p>
+      <w:pPr>
+        <w:jc w:val="center"/>
+        <w:rPr>
+          <w:lang w:val="el-GR"/>
+        </w:rPr>
+      </w:pPr>
+      <w:r>
+        <w:t>Contributor</w:t>
+      </w:r>
+      <w:r>
+        <w:rPr>
+          <w:lang w:val="el-GR"/>
+        </w:rPr>
+        <w:t>:</w:t>
+      </w:r>
+      <w:r>
+        <w:rPr>
+          <w:lang w:val="el-GR"/>
+        </w:rPr>
+        <w:t xml:space="preserve"> </w:t>
+      </w:r>
+      <w:r>
+        <w:rPr>
+          <w:lang w:val="el-GR"/>
+        </w:rPr>
+        <w:t>Δαλέζιος</w:t>
+      </w:r>
+      <w:r>
+        <w:rPr>
+          <w:lang w:val="el-GR"/>
+        </w:rPr>
+        <w:t xml:space="preserve"> </w:t>
+      </w:r>
+      <w:r>
+        <w:rPr>
+          <w:lang w:val="el-GR"/>
+        </w:rPr>
+        <w:t>Κω</w:t>
+      </w:r>
+      <w:r>
+        <w:rPr>
+          <w:lang w:val="el-GR"/>
+        </w:rPr>
+        <w:t>ν</w:t>
+      </w:r>
+      <w:r>
+        <w:rPr>
+          <w:lang w:val="el-GR"/>
+        </w:rPr>
+        <w:t>σταντίνος</w:t>
+      </w:r>
+      <w:r>
+        <w:rPr>
+          <w:lang w:val="el-GR"/>
+        </w:rPr>
+        <w:t>-</w:t>
+      </w:r>
+      <w:r>
+        <w:rPr>
+          <w:lang w:val="el-GR"/>
+        </w:rPr>
+        <w:t xml:space="preserve">Δημήτριος </w:t>
+      </w:r>
+      <w:r>
+        <w:rPr>
+          <w:lang w:val="el-GR"/>
+        </w:rPr>
+        <w:t>(</w:t>
+      </w:r>
+      <w:r>
+        <w:rPr>
+          <w:lang w:val="el-GR"/>
+        </w:rPr>
+        <w:t>ΑΜ: 1054323</w:t>
+      </w:r>
+      <w:r>
+        <w:rPr>
+          <w:lang w:val="el-GR"/>
+        </w:rPr>
+        <w:t>)</w:t>
+      </w:r>
+    </w:p>
+    <w:p>
+      <w:pPr>
+        <w:jc w:val="center"/>
+      </w:pPr>
+      <w:r>
+        <w:t>Peer Reviewer:</w:t>
+      </w:r>
+      <w:r>
+        <w:t xml:space="preserve"> </w:t>
+      </w:r>
+      <w:r>
+        <w:rPr>
+          <w:lang w:val="el-GR"/>
+        </w:rPr>
+        <w:t>Σαρταμπάκος</w:t>
+      </w:r>
+      <w:r>
+        <w:t xml:space="preserve"> </w:t>
+      </w:r>
+      <w:r>
+        <w:rPr>
+          <w:lang w:val="el-GR"/>
+        </w:rPr>
+        <w:t>Ιωάννης</w:t>
+      </w:r>
+      <w:r>
+        <w:t xml:space="preserve"> </w:t>
+      </w:r>
+      <w:r>
+        <w:t>(AM:</w:t>
+      </w:r>
+      <w:r>
+        <w:t>1069341)</w:t>
+      </w:r>
+    </w:p>
+    <w:p>
+      <w:pPr>
+        <w:jc w:val="center"/>
+      </w:pPr>
+      <w:r>
+        <w:t>Peer Reviewer:</w:t>
+      </w:r>
+      <w:r>
+        <w:t xml:space="preserve"> </w:t>
+      </w:r>
+      <w:r>
+        <w:rPr>
+          <w:lang w:val="el-GR"/>
+        </w:rPr>
+        <w:t>Βύνιας</w:t>
+      </w:r>
+      <w:r>
+        <w:t xml:space="preserve"> </w:t>
+      </w:r>
+      <w:r>
+        <w:rPr>
+          <w:lang w:val="el-GR"/>
+        </w:rPr>
+        <w:t>Διονύσιος</w:t>
+      </w:r>
+      <w:r>
+        <w:t xml:space="preserve"> </w:t>
+      </w:r>
+      <w:r>
+        <w:t>(AM:</w:t>
+      </w:r>
+      <w:r>
+        <w:t xml:space="preserve"> 1054347)</w:t>
+      </w:r>
+    </w:p>
+    <w:p>
+      <w:pPr>
+        <w:jc w:val="center"/>
+      </w:pPr>
+      <w:r>
+        <w:t>Peer Reviewer:</w:t>
+      </w:r>
+      <w:r>
+        <w:t xml:space="preserve"> </w:t>
+      </w:r>
+      <w:r>
+        <w:rPr>
+          <w:lang w:val="el-GR"/>
+        </w:rPr>
+        <w:t>Αλεξανδρόπουλος</w:t>
+      </w:r>
+      <w:r>
+        <w:t xml:space="preserve"> </w:t>
+      </w:r>
+      <w:r>
+        <w:rPr>
+          <w:lang w:val="el-GR"/>
+        </w:rPr>
+        <w:t>Μάριος</w:t>
+      </w:r>
+      <w:r>
+        <w:t xml:space="preserve"> (</w:t>
+      </w:r>
+      <w:r>
+        <w:t>AM</w:t>
+      </w:r>
+      <w:r>
+        <w:t>:1058116)</w:t>
+      </w:r>
+      <w:r>
+        <w:t xml:space="preserve"> </w:t>
+      </w:r>
+    </w:p>
+    <w:p>
+      <w:r>
+        <w:tab/>
+      </w:r>
+      <w:r>
+        <w:tab/>
+      </w:r>
+      <w:r>
+        <w:tab/>
+      </w:r>
+      <w:r>
+        <w:tab/>
+      </w:r>
+    </w:p>
+    <w:p/>
+    <w:p/>
+    <w:p/>
+    <w:p/>
+    <w:p/>
+    <w:p/>
+    <w:p/>
+    <w:p/>
+    <w:p/>
+    <w:p/>
+    <w:p/>
+    <w:p/>
+    <w:p/>
+    <w:p/>
+    <w:p/>
+    <w:p/>
+    <w:p/>
+    <w:p/>
+    <w:p/>
+    <w:p/>
+    <w:p/>
+    <w:p>
+      <w:pPr>
+        <w:rPr>
           <w:sz w:val="40"/>
           <w:szCs w:val="40"/>
-          <w:lang w:val="el-GR"/>
-        </w:rPr>
-      </w:pPr>
-      <w:r>
-        <w:rPr>
-          <w:sz w:val="40"/>
-          <w:szCs w:val="40"/>
-        </w:rPr>
-        <w:t>TEAM</w:t>
-      </w:r>
-      <w:r>
-        <w:rPr>
-          <w:sz w:val="40"/>
-          <w:szCs w:val="40"/>
-          <w:lang w:val="el-GR"/>
-        </w:rPr>
-        <w:t xml:space="preserve"> </w:t>
-      </w:r>
-      <w:r>
-        <w:rPr>
-          <w:sz w:val="40"/>
-          <w:szCs w:val="40"/>
-        </w:rPr>
-        <w:t>RISK</w:t>
-      </w:r>
-      <w:r>
-        <w:rPr>
-          <w:sz w:val="40"/>
-          <w:szCs w:val="40"/>
-          <w:lang w:val="el-GR"/>
-        </w:rPr>
-        <w:t xml:space="preserve"> </w:t>
-      </w:r>
-      <w:r>
-        <w:rPr>
-          <w:sz w:val="40"/>
-          <w:szCs w:val="40"/>
-        </w:rPr>
-        <w:t>ASSES</w:t>
-      </w:r>
-      <w:r>
-        <w:rPr>
-          <w:sz w:val="40"/>
-          <w:szCs w:val="40"/>
-        </w:rPr>
-        <w:t>S</w:t>
-      </w:r>
-      <w:r>
-        <w:rPr>
-          <w:sz w:val="40"/>
-          <w:szCs w:val="40"/>
-        </w:rPr>
-        <w:t>MENT</w:t>
-      </w:r>
-    </w:p>
-    <w:p>
-      <w:pPr>
-        <w:jc w:val="center"/>
-        <w:rPr>
-          <w:sz w:val="40"/>
-          <w:szCs w:val="40"/>
-          <w:lang w:val="el-GR"/>
-        </w:rPr>
-      </w:pPr>
-    </w:p>
-    <w:p>
-      <w:pPr>
-        <w:pStyle w:val="ListParagraph"/>
+        </w:rPr>
+      </w:pPr>
+    </w:p>
+    <w:p>
+      <w:pPr>
+        <w:pStyle w:val="a3"/>
         <w:numPr>
           <w:ilvl w:val="0"/>
           <w:numId w:val="1"/>
@@ -94,6 +555,7 @@
           <w:szCs w:val="24"/>
           <w:lang w:val="el-GR"/>
         </w:rPr>
+        <w:lastRenderedPageBreak/>
         <w:t xml:space="preserve">Πανδημία </w:t>
       </w:r>
     </w:p>
@@ -107,7 +569,7 @@
         <w:rPr>
           <w:lang w:val="el-GR"/>
         </w:rPr>
-        <w:t>Αρχικά λόγω της πανδημίας δεν θα μπορέσουμε σαν ομάδα να συναντιόμαστε από κοντά έτσι η συνεργασία ανάμεσα στα μέλη θα γίνει αναγκαστικά εικονικά</w:t>
+        <w:t>Αρχικά</w:t>
       </w:r>
       <w:r>
         <w:rPr>
@@ -119,6 +581,72 @@
         <w:rPr>
           <w:lang w:val="el-GR"/>
         </w:rPr>
+        <w:t xml:space="preserve"> λόγω της πανδημίας</w:t>
+      </w:r>
+      <w:r>
+        <w:rPr>
+          <w:lang w:val="el-GR"/>
+        </w:rPr>
+        <w:t>,</w:t>
+      </w:r>
+      <w:r>
+        <w:rPr>
+          <w:lang w:val="el-GR"/>
+        </w:rPr>
+        <w:t xml:space="preserve"> δεν θα μπορέσουμε σαν ομάδα</w:t>
+      </w:r>
+      <w:r>
+        <w:rPr>
+          <w:lang w:val="el-GR"/>
+        </w:rPr>
+        <w:t>,</w:t>
+      </w:r>
+      <w:r>
+        <w:rPr>
+          <w:lang w:val="el-GR"/>
+        </w:rPr>
+        <w:t xml:space="preserve"> να συναντιόμαστε από κοντά</w:t>
+      </w:r>
+      <w:r>
+        <w:rPr>
+          <w:lang w:val="el-GR"/>
+        </w:rPr>
+        <w:t xml:space="preserve"> </w:t>
+      </w:r>
+      <w:r>
+        <w:rPr>
+          <w:lang w:val="el-GR"/>
+        </w:rPr>
+        <w:t>και</w:t>
+      </w:r>
+      <w:r>
+        <w:rPr>
+          <w:lang w:val="el-GR"/>
+        </w:rPr>
+        <w:t xml:space="preserve"> έτσι η συνεργασία ανάμεσα στα μέλη</w:t>
+      </w:r>
+      <w:r>
+        <w:rPr>
+          <w:lang w:val="el-GR"/>
+        </w:rPr>
+        <w:t>,</w:t>
+      </w:r>
+      <w:r>
+        <w:rPr>
+          <w:lang w:val="el-GR"/>
+        </w:rPr>
+        <w:t xml:space="preserve"> θα γίνει αναγκαστικά εικονικά</w:t>
+      </w:r>
+      <w:r>
+        <w:rPr>
+          <w:lang w:val="el-GR"/>
+        </w:rPr>
+        <w:t>,</w:t>
+      </w:r>
+      <w:r>
+        <w:rPr>
+          <w:lang w:val="el-GR"/>
+        </w:rPr>
         <w:t xml:space="preserve"> κάτι που καθιστά την όλη διαδικασία ελλ</w:t>
       </w:r>
       <w:r>
@@ -137,7 +665,13 @@
         <w:rPr>
           <w:lang w:val="el-GR"/>
         </w:rPr>
-        <w:t xml:space="preserve">Επίσης </w:t>
+        <w:t>Επίσης,</w:t>
+      </w:r>
+      <w:r>
+        <w:rPr>
+          <w:lang w:val="el-GR"/>
+        </w:rPr>
+        <w:t xml:space="preserve"> </w:t>
       </w:r>
       <w:r>
         <w:rPr>
@@ -262,7 +796,7 @@
     </w:p>
     <w:p>
       <w:pPr>
-        <w:pStyle w:val="ListParagraph"/>
+        <w:pStyle w:val="a3"/>
         <w:numPr>
           <w:ilvl w:val="0"/>
           <w:numId w:val="1"/>
@@ -322,7 +856,7 @@
     </w:p>
     <w:p>
       <w:pPr>
-        <w:pStyle w:val="ListParagraph"/>
+        <w:pStyle w:val="a3"/>
         <w:numPr>
           <w:ilvl w:val="0"/>
           <w:numId w:val="1"/>
@@ -420,14 +954,7 @@
         <w:rPr>
           <w:lang w:val="el-GR"/>
         </w:rPr>
-        <w:t xml:space="preserve"> Τέλος επειδή είναι </w:t>
-      </w:r>
-      <w:r>
-        <w:rPr>
-          <w:lang w:val="el-GR"/>
-        </w:rPr>
-        <w:lastRenderedPageBreak/>
-        <w:t>πρώτη φορά στην ακαδημαϊκή μας ζωή που συνεργαζόμαστε σε ομάδες των 5 ατόμων μπορεί να είναι δύσκολη η οργάνωση της ομάδας</w:t>
+        <w:t xml:space="preserve"> Τέλος επειδή είναι πρώτη φορά στην ακαδημαϊκή μας ζωή που συνεργαζόμαστε σε ομάδες των 5 ατόμων μπορεί να είναι δύσκολη η οργάνωση της ομάδας</w:t>
       </w:r>
       <w:r>
         <w:rPr>
@@ -459,7 +986,7 @@
     </w:p>
     <w:p>
       <w:pPr>
-        <w:pStyle w:val="ListParagraph"/>
+        <w:pStyle w:val="a3"/>
         <w:numPr>
           <w:ilvl w:val="0"/>
           <w:numId w:val="1"/>
@@ -480,6 +1007,7 @@
           <w:szCs w:val="24"/>
           <w:lang w:val="el-GR"/>
         </w:rPr>
+        <w:lastRenderedPageBreak/>
         <w:t xml:space="preserve">Επιλογή του κατάλληλου έργου </w:t>
       </w:r>
     </w:p>
@@ -555,6 +1083,784 @@
         </w:rPr>
         <w:t>επιλεχθεί να το βρίσκουν ενδιαφέρον όλα τα μέλη με αποτέλεσμα να μην το βλέπουν ως απλά μία εργασία της σχολής αλλά ως κάτι δικό τους. Αυτό θα οδηγήσει σε πιο παραγωγικά μέλη τα οποία θα προσπαθούν να κάνουν το κάτι παραπάνω προκειμένου το έργο να γίνει καλύτερο.</w:t>
       </w:r>
+    </w:p>
+    <w:p>
+      <w:pPr>
+        <w:rPr>
+          <w:b/>
+          <w:bCs/>
+          <w:sz w:val="24"/>
+          <w:szCs w:val="24"/>
+          <w:lang w:val="el-GR"/>
+        </w:rPr>
+      </w:pPr>
+    </w:p>
+    <w:p>
+      <w:pPr>
+        <w:rPr>
+          <w:b/>
+          <w:bCs/>
+          <w:sz w:val="24"/>
+          <w:szCs w:val="24"/>
+          <w:lang w:val="el-GR"/>
+        </w:rPr>
+      </w:pPr>
+    </w:p>
+    <w:p>
+      <w:pPr>
+        <w:rPr>
+          <w:lang w:val="el-GR"/>
+        </w:rPr>
+      </w:pPr>
+    </w:p>
+    <w:p>
+      <w:pPr>
+        <w:rPr>
+          <w:lang w:val="el-GR"/>
+        </w:rPr>
+      </w:pPr>
+    </w:p>
+    <w:p>
+      <w:pPr>
+        <w:rPr>
+          <w:lang w:val="el-GR"/>
+        </w:rPr>
+      </w:pPr>
+    </w:p>
+    <w:p>
+      <w:pPr>
+        <w:rPr>
+          <w:lang w:val="el-GR"/>
+        </w:rPr>
+      </w:pPr>
+    </w:p>
+    <w:p>
+      <w:pPr>
+        <w:rPr>
+          <w:lang w:val="el-GR"/>
+        </w:rPr>
+      </w:pPr>
+    </w:p>
+    <w:p>
+      <w:pPr>
+        <w:rPr>
+          <w:lang w:val="el-GR"/>
+        </w:rPr>
+      </w:pPr>
+    </w:p>
+    <w:p>
+      <w:pPr>
+        <w:rPr>
+          <w:lang w:val="el-GR"/>
+        </w:rPr>
+      </w:pPr>
+    </w:p>
+    <w:p>
+      <w:pPr>
+        <w:rPr>
+          <w:lang w:val="el-GR"/>
+        </w:rPr>
+      </w:pPr>
+    </w:p>
+    <w:p>
+      <w:pPr>
+        <w:rPr>
+          <w:lang w:val="el-GR"/>
+        </w:rPr>
+      </w:pPr>
+    </w:p>
+    <w:p>
+      <w:pPr>
+        <w:rPr>
+          <w:lang w:val="el-GR"/>
+        </w:rPr>
+      </w:pPr>
+    </w:p>
+    <w:p>
+      <w:pPr>
+        <w:rPr>
+          <w:lang w:val="el-GR"/>
+        </w:rPr>
+      </w:pPr>
+    </w:p>
+    <w:p>
+      <w:pPr>
+        <w:rPr>
+          <w:lang w:val="el-GR"/>
+        </w:rPr>
+      </w:pPr>
+    </w:p>
+    <w:p>
+      <w:pPr>
+        <w:rPr>
+          <w:lang w:val="el-GR"/>
+        </w:rPr>
+      </w:pPr>
+    </w:p>
+    <w:p>
+      <w:pPr>
+        <w:rPr>
+          <w:lang w:val="el-GR"/>
+        </w:rPr>
+      </w:pPr>
+    </w:p>
+    <w:p>
+      <w:pPr>
+        <w:rPr>
+          <w:lang w:val="el-GR"/>
+        </w:rPr>
+      </w:pPr>
+    </w:p>
+    <w:p>
+      <w:pPr>
+        <w:rPr>
+          <w:lang w:val="el-GR"/>
+        </w:rPr>
+      </w:pPr>
+    </w:p>
+    <w:p>
+      <w:pPr>
+        <w:rPr>
+          <w:lang w:val="el-GR"/>
+        </w:rPr>
+      </w:pPr>
+    </w:p>
+    <w:p>
+      <w:pPr>
+        <w:rPr>
+          <w:lang w:val="el-GR"/>
+        </w:rPr>
+      </w:pPr>
+    </w:p>
+    <w:p>
+      <w:pPr>
+        <w:rPr>
+          <w:lang w:val="el-GR"/>
+        </w:rPr>
+      </w:pPr>
+    </w:p>
+    <w:p>
+      <w:pPr>
+        <w:rPr>
+          <w:lang w:val="el-GR"/>
+        </w:rPr>
+      </w:pPr>
+    </w:p>
+    <w:p>
+      <w:pPr>
+        <w:rPr>
+          <w:lang w:val="el-GR"/>
+        </w:rPr>
+      </w:pPr>
+    </w:p>
+    <w:p>
+      <w:pPr>
+        <w:rPr>
+          <w:lang w:val="el-GR"/>
+        </w:rPr>
+      </w:pPr>
+    </w:p>
+    <w:p>
+      <w:pPr>
+        <w:rPr>
+          <w:lang w:val="el-GR"/>
+        </w:rPr>
+      </w:pPr>
+    </w:p>
+    <w:p>
+      <w:pPr>
+        <w:rPr>
+          <w:lang w:val="el-GR"/>
+        </w:rPr>
+      </w:pPr>
+    </w:p>
+    <w:p>
+      <w:pPr>
+        <w:rPr>
+          <w:lang w:val="el-GR"/>
+        </w:rPr>
+      </w:pPr>
+    </w:p>
+    <w:p>
+      <w:pPr>
+        <w:jc w:val="center"/>
+        <w:rPr>
+          <w:lang w:val="el-GR"/>
+        </w:rPr>
+      </w:pPr>
+      <w:r>
+        <w:rPr>
+          <w:lang w:val="el-GR"/>
+        </w:rPr>
+        <w:t xml:space="preserve">Το παρόν τεχνικό κείμενο δημιουργήθηκε με </w:t>
+      </w:r>
+      <w:r>
+        <w:t>Microsoft</w:t>
+      </w:r>
+      <w:r>
+        <w:rPr>
+          <w:lang w:val="el-GR"/>
+        </w:rPr>
+        <w:t xml:space="preserve"> </w:t>
+      </w:r>
+      <w:r>
+        <w:t>Word</w:t>
+      </w:r>
+      <w:r>
+        <w:rPr>
+          <w:lang w:val="el-GR"/>
+        </w:rPr>
+        <w:t xml:space="preserve"> .</w:t>
+      </w:r>
+    </w:p>
+    <w:p>
+      <w:pPr>
+        <w:jc w:val="center"/>
+        <w:rPr>
+          <w:lang w:val="el-GR"/>
+        </w:rPr>
+      </w:pPr>
+      <w:r>
+        <w:rPr>
+          <w:lang w:val="el-GR"/>
+        </w:rPr>
+        <w:t>Το λογότυπο της ομάδας μας έγινε με συνδυασμό της ιστοσελίδας</w:t>
+      </w:r>
+      <w:r>
+        <w:rPr>
+          <w:lang w:val="el-GR"/>
+        </w:rPr>
+        <w:t xml:space="preserve"> </w:t>
+      </w:r>
+      <w:hyperlink r:id="rId7" w:history="1">
+        <w:r>
+          <w:rPr>
+            <w:rStyle w:val="-"/>
+            <w:lang w:val="el-GR"/>
+          </w:rPr>
+          <w:t>https://www.freelogodesign.org/</w:t>
+        </w:r>
+      </w:hyperlink>
+      <w:r>
+        <w:rPr>
+          <w:lang w:val="el-GR"/>
+        </w:rPr>
+        <w:t xml:space="preserve"> </w:t>
+      </w:r>
+      <w:r>
+        <w:rPr>
+          <w:lang w:val="el-GR"/>
+        </w:rPr>
+        <w:t>και του προγράμματος</w:t>
+      </w:r>
+      <w:r>
+        <w:rPr>
+          <w:lang w:val="el-GR"/>
+        </w:rPr>
+        <w:t xml:space="preserve"> </w:t>
+      </w:r>
+      <w:r>
+        <w:t>Adobe</w:t>
+      </w:r>
+      <w:r>
+        <w:rPr>
+          <w:lang w:val="el-GR"/>
+        </w:rPr>
+        <w:t xml:space="preserve"> </w:t>
+      </w:r>
+      <w:r>
+        <w:t>Photoshop</w:t>
+      </w:r>
+      <w:r>
+        <w:rPr>
+          <w:lang w:val="el-GR"/>
+        </w:rPr>
+        <w:t xml:space="preserve"> </w:t>
+      </w:r>
+      <w:r>
+        <w:t>CC</w:t>
+      </w:r>
+      <w:r>
+        <w:rPr>
+          <w:lang w:val="el-GR"/>
+        </w:rPr>
+        <w:t>.</w:t>
+      </w:r>
+    </w:p>
+    <w:p>
+      <w:pPr>
+        <w:jc w:val="center"/>
+        <w:rPr>
+          <w:lang w:val="el-GR"/>
+        </w:rPr>
+      </w:pPr>
+    </w:p>
+    <w:p>
+      <w:pPr>
+        <w:jc w:val="center"/>
+        <w:rPr>
+          <w:lang w:val="el-GR"/>
+        </w:rPr>
+      </w:pPr>
+    </w:p>
+    <w:p>
+      <w:pPr>
+        <w:jc w:val="center"/>
+        <w:rPr>
+          <w:lang w:val="el-GR"/>
+        </w:rPr>
+      </w:pPr>
+      <w:r>
+        <w:rPr>
+          <w:noProof/>
+        </w:rPr>
+        <w:drawing>
+          <wp:inline distT="0" distB="0" distL="0" distR="0" wp14:anchorId="760C08D4" wp14:editId="46BBB310">
+            <wp:extent cx="3152775" cy="1141095"/>
+            <wp:effectExtent l="0" t="0" r="9525" b="1905"/>
+            <wp:docPr id="3" name="Εικόνα 3" descr="Πανεπιστήμιο Πατρών |"/>
+            <wp:cNvGraphicFramePr>
+              <a:graphicFrameLocks xmlns:a="http://schemas.openxmlformats.org/drawingml/2006/main" noChangeAspect="1"/>
+            </wp:cNvGraphicFramePr>
+            <a:graphic xmlns:a="http://schemas.openxmlformats.org/drawingml/2006/main">
+              <a:graphicData uri="http://schemas.openxmlformats.org/drawingml/2006/picture">
+                <pic:pic xmlns:pic="http://schemas.openxmlformats.org/drawingml/2006/picture">
+                  <pic:nvPicPr>
+                    <pic:cNvPr id="0" name="Picture 2" descr="Πανεπιστήμιο Πατρών |"/>
+                    <pic:cNvPicPr>
+                      <a:picLocks noChangeAspect="1" noChangeArrowheads="1"/>
+                    </pic:cNvPicPr>
+                  </pic:nvPicPr>
+                  <pic:blipFill>
+                    <a:blip r:embed="rId8">
+                      <a:extLst>
+                        <a:ext uri="{28A0092B-C50C-407E-A947-70E740481C1C}">
+                          <a14:useLocalDpi xmlns:a14="http://schemas.microsoft.com/office/drawing/2010/main" val="0"/>
+                        </a:ext>
+                      </a:extLst>
+                    </a:blip>
+                    <a:srcRect/>
+                    <a:stretch>
+                      <a:fillRect/>
+                    </a:stretch>
+                  </pic:blipFill>
+                  <pic:spPr bwMode="auto">
+                    <a:xfrm>
+                      <a:off x="0" y="0"/>
+                      <a:ext cx="3152775" cy="1141095"/>
+                    </a:xfrm>
+                    <a:prstGeom prst="rect">
+                      <a:avLst/>
+                    </a:prstGeom>
+                    <a:noFill/>
+                    <a:ln>
+                      <a:noFill/>
+                    </a:ln>
+                  </pic:spPr>
+                </pic:pic>
+              </a:graphicData>
+            </a:graphic>
+          </wp:inline>
+        </w:drawing>
+      </w:r>
+    </w:p>
+    <w:p>
+      <w:pPr>
+        <w:jc w:val="center"/>
+        <w:rPr>
+          <w:lang w:val="el-GR"/>
+        </w:rPr>
+      </w:pPr>
+    </w:p>
+    <w:p>
+      <w:pPr>
+        <w:jc w:val="center"/>
+        <w:rPr>
+          <w:lang w:val="el-GR"/>
+        </w:rPr>
+      </w:pPr>
+    </w:p>
+    <w:p>
+      <w:pPr>
+        <w:jc w:val="center"/>
+        <w:rPr>
+          <w:b/>
+          <w:bCs/>
+          <w:lang w:val="el-GR"/>
+        </w:rPr>
+      </w:pPr>
+      <w:r>
+        <w:rPr>
+          <w:b/>
+          <w:bCs/>
+        </w:rPr>
+        <w:t>C</w:t>
+      </w:r>
+      <w:r>
+        <w:rPr>
+          <w:b/>
+          <w:bCs/>
+          <w:lang w:val="el-GR"/>
+        </w:rPr>
+        <w:t xml:space="preserve"> </w:t>
+      </w:r>
+      <w:r>
+        <w:rPr>
+          <w:b/>
+          <w:bCs/>
+        </w:rPr>
+        <w:t>O</w:t>
+      </w:r>
+      <w:r>
+        <w:rPr>
+          <w:b/>
+          <w:bCs/>
+          <w:lang w:val="el-GR"/>
+        </w:rPr>
+        <w:t xml:space="preserve"> </w:t>
+      </w:r>
+      <w:r>
+        <w:rPr>
+          <w:b/>
+          <w:bCs/>
+        </w:rPr>
+        <w:t>P</w:t>
+      </w:r>
+      <w:r>
+        <w:rPr>
+          <w:b/>
+          <w:bCs/>
+          <w:lang w:val="el-GR"/>
+        </w:rPr>
+        <w:t xml:space="preserve"> </w:t>
+      </w:r>
+      <w:r>
+        <w:rPr>
+          <w:b/>
+          <w:bCs/>
+        </w:rPr>
+        <w:t>Y</w:t>
+      </w:r>
+      <w:r>
+        <w:rPr>
+          <w:b/>
+          <w:bCs/>
+          <w:lang w:val="el-GR"/>
+        </w:rPr>
+        <w:t xml:space="preserve"> </w:t>
+      </w:r>
+      <w:r>
+        <w:rPr>
+          <w:b/>
+          <w:bCs/>
+        </w:rPr>
+        <w:t>R</w:t>
+      </w:r>
+      <w:r>
+        <w:rPr>
+          <w:b/>
+          <w:bCs/>
+          <w:lang w:val="el-GR"/>
+        </w:rPr>
+        <w:t xml:space="preserve"> </w:t>
+      </w:r>
+      <w:r>
+        <w:rPr>
+          <w:b/>
+          <w:bCs/>
+        </w:rPr>
+        <w:t>I</w:t>
+      </w:r>
+      <w:r>
+        <w:rPr>
+          <w:b/>
+          <w:bCs/>
+          <w:lang w:val="el-GR"/>
+        </w:rPr>
+        <w:t xml:space="preserve"> </w:t>
+      </w:r>
+      <w:r>
+        <w:rPr>
+          <w:b/>
+          <w:bCs/>
+        </w:rPr>
+        <w:t>G</w:t>
+      </w:r>
+      <w:r>
+        <w:rPr>
+          <w:b/>
+          <w:bCs/>
+          <w:lang w:val="el-GR"/>
+        </w:rPr>
+        <w:t xml:space="preserve"> </w:t>
+      </w:r>
+      <w:r>
+        <w:rPr>
+          <w:b/>
+          <w:bCs/>
+        </w:rPr>
+        <w:t>H</w:t>
+      </w:r>
+      <w:r>
+        <w:rPr>
+          <w:b/>
+          <w:bCs/>
+          <w:lang w:val="el-GR"/>
+        </w:rPr>
+        <w:t xml:space="preserve"> </w:t>
+      </w:r>
+      <w:r>
+        <w:rPr>
+          <w:b/>
+          <w:bCs/>
+        </w:rPr>
+        <w:t>T</w:t>
+      </w:r>
+      <w:r>
+        <w:rPr>
+          <w:b/>
+          <w:bCs/>
+          <w:lang w:val="el-GR"/>
+        </w:rPr>
+        <w:t xml:space="preserve"> </w:t>
+      </w:r>
+      <w:r>
+        <w:rPr>
+          <w:b/>
+          <w:bCs/>
+        </w:rPr>
+        <w:t>S</w:t>
+      </w:r>
+    </w:p>
+    <w:p>
+      <w:pPr>
+        <w:jc w:val="center"/>
+        <w:rPr>
+          <w:lang w:val="el-GR"/>
+        </w:rPr>
+      </w:pPr>
+      <w:r>
+        <w:rPr>
+          <w:lang w:val="el-GR"/>
+        </w:rPr>
+        <w:t>Το παρόν τεχνικό κείμενο δημιουργήθηκε στα πλαίσια του μαθήματος Τεχνολογία Λογισμικού</w:t>
+      </w:r>
+      <w:r>
+        <w:rPr>
+          <w:lang w:val="el-GR"/>
+        </w:rPr>
+        <w:t xml:space="preserve"> (CEID1030)</w:t>
+      </w:r>
+      <w:r>
+        <w:rPr>
+          <w:lang w:val="el-GR"/>
+        </w:rPr>
+        <w:t xml:space="preserve"> κατά τη διάρκεια του ακαδημαϊκού έτους 2021. Οποιαδήποτε χρήση του (με οικονομικό όφελος και μη) χωρίς τη συγκατάθεση των δημιουργών απαγορεύεται.</w:t>
+      </w:r>
+    </w:p>
+    <w:p>
+      <w:pPr>
+        <w:jc w:val="center"/>
+        <w:rPr>
+          <w:lang w:val="el-GR"/>
+        </w:rPr>
+      </w:pPr>
+      <w:r>
+        <w:rPr>
+          <w:lang w:val="el-GR"/>
+        </w:rPr>
+        <w:t xml:space="preserve"> </w:t>
+      </w:r>
+      <w:r>
+        <w:rPr>
+          <w:lang w:val="el-GR"/>
+        </w:rPr>
+        <w:t>Αλεξανδρόπουλος</w:t>
+      </w:r>
+      <w:r>
+        <w:rPr>
+          <w:lang w:val="el-GR"/>
+        </w:rPr>
+        <w:t xml:space="preserve"> </w:t>
+      </w:r>
+      <w:r>
+        <w:rPr>
+          <w:lang w:val="el-GR"/>
+        </w:rPr>
+        <w:t xml:space="preserve">Μάριος </w:t>
+      </w:r>
+    </w:p>
+    <w:p>
+      <w:pPr>
+        <w:jc w:val="center"/>
+        <w:rPr>
+          <w:rFonts w:ascii="Arial" w:hAnsi="Arial" w:cs="Arial"/>
+          <w:color w:val="202122"/>
+          <w:sz w:val="21"/>
+          <w:szCs w:val="21"/>
+          <w:shd w:val="clear" w:color="auto" w:fill="FFFFFF"/>
+          <w:lang w:val="el-GR"/>
+        </w:rPr>
+      </w:pPr>
+      <w:r>
+        <w:rPr>
+          <w:lang w:val="el-GR"/>
+        </w:rPr>
+        <w:t xml:space="preserve"> </w:t>
+      </w:r>
+      <w:r>
+        <w:rPr>
+          <w:lang w:val="el-GR"/>
+        </w:rPr>
+        <w:t>Αρβανίτης</w:t>
+      </w:r>
+      <w:r>
+        <w:rPr>
+          <w:lang w:val="el-GR"/>
+        </w:rPr>
+        <w:t xml:space="preserve"> </w:t>
+      </w:r>
+      <w:r>
+        <w:rPr>
+          <w:lang w:val="el-GR"/>
+        </w:rPr>
+        <w:t>Ερμής</w:t>
+      </w:r>
+      <w:r>
+        <w:rPr>
+          <w:lang w:val="el-GR"/>
+        </w:rPr>
+        <w:t>-</w:t>
+      </w:r>
+      <w:r>
+        <w:rPr>
+          <w:lang w:val="el-GR"/>
+        </w:rPr>
+        <w:t>Ιωάννης</w:t>
+      </w:r>
+    </w:p>
+    <w:p>
+      <w:pPr>
+        <w:jc w:val="center"/>
+        <w:rPr>
+          <w:lang w:val="el-GR"/>
+        </w:rPr>
+      </w:pPr>
+      <w:r>
+        <w:rPr>
+          <w:lang w:val="el-GR"/>
+        </w:rPr>
+        <w:t xml:space="preserve"> </w:t>
+      </w:r>
+      <w:r>
+        <w:rPr>
+          <w:lang w:val="el-GR"/>
+        </w:rPr>
+        <w:t>Βύνιας</w:t>
+      </w:r>
+      <w:r>
+        <w:rPr>
+          <w:lang w:val="el-GR"/>
+        </w:rPr>
+        <w:t xml:space="preserve"> </w:t>
+      </w:r>
+      <w:r>
+        <w:rPr>
+          <w:lang w:val="el-GR"/>
+        </w:rPr>
+        <w:t>Διονύσιος</w:t>
+      </w:r>
+    </w:p>
+    <w:p>
+      <w:pPr>
+        <w:jc w:val="center"/>
+        <w:rPr>
+          <w:lang w:val="el-GR"/>
+        </w:rPr>
+      </w:pPr>
+      <w:r>
+        <w:rPr>
+          <w:lang w:val="el-GR"/>
+        </w:rPr>
+        <w:t>Δαλέζιος Κωνσταντίνος-</w:t>
+      </w:r>
+      <w:r>
+        <w:rPr>
+          <w:lang w:val="el-GR"/>
+        </w:rPr>
+        <w:t xml:space="preserve"> </w:t>
+      </w:r>
+      <w:r>
+        <w:rPr>
+          <w:lang w:val="el-GR"/>
+        </w:rPr>
+        <w:t>Δημήτριος</w:t>
+      </w:r>
+    </w:p>
+    <w:p>
+      <w:pPr>
+        <w:jc w:val="center"/>
+        <w:rPr>
+          <w:lang w:val="el-GR"/>
+        </w:rPr>
+      </w:pPr>
+      <w:r>
+        <w:rPr>
+          <w:lang w:val="el-GR"/>
+        </w:rPr>
+        <w:t xml:space="preserve"> </w:t>
+      </w:r>
+      <w:r>
+        <w:rPr>
+          <w:lang w:val="el-GR"/>
+        </w:rPr>
+        <w:t>Σαρταμπάκος</w:t>
+      </w:r>
+      <w:r>
+        <w:rPr>
+          <w:lang w:val="el-GR"/>
+        </w:rPr>
+        <w:t xml:space="preserve"> </w:t>
+      </w:r>
+      <w:r>
+        <w:rPr>
+          <w:lang w:val="el-GR"/>
+        </w:rPr>
+        <w:t>Ιωάννης</w:t>
+      </w:r>
+    </w:p>
+    <w:p>
+      <w:pPr>
+        <w:jc w:val="center"/>
+        <w:rPr>
+          <w:lang w:val="el-GR"/>
+        </w:rPr>
+      </w:pPr>
+    </w:p>
+    <w:p>
+      <w:pPr>
+        <w:rPr>
+          <w:b/>
+          <w:bCs/>
+          <w:sz w:val="24"/>
+          <w:szCs w:val="24"/>
+        </w:rPr>
+      </w:pPr>
+    </w:p>
+    <w:p>
+      <w:pPr>
+        <w:jc w:val="center"/>
+        <w:rPr>
+          <w:lang w:val="el-GR"/>
+        </w:rPr>
+      </w:pPr>
+    </w:p>
+    <w:p>
+      <w:pPr>
+        <w:rPr>
+          <w:lang w:val="el-GR"/>
+        </w:rPr>
+      </w:pPr>
     </w:p>
     <w:sectPr>
       <w:pgSz w:w="12240" w:h="15840"/>
@@ -1082,18 +2388,18 @@
     <w:lsdException w:name="Unresolved Mention" w:semiHidden="1" w:unhideWhenUsed="1"/>
     <w:lsdException w:name="Smart Link" w:semiHidden="1" w:unhideWhenUsed="1"/>
   </w:latentStyles>
-  <w:style w:type="paragraph" w:default="1" w:styleId="Normal">
+  <w:style w:type="paragraph" w:default="1" w:styleId="a">
     <w:name w:val="Normal"/>
     <w:qFormat/>
     <w:rsid w:val="00E34F7E"/>
   </w:style>
-  <w:style w:type="character" w:default="1" w:styleId="DefaultParagraphFont">
+  <w:style w:type="character" w:default="1" w:styleId="a0">
     <w:name w:val="Default Paragraph Font"/>
     <w:uiPriority w:val="1"/>
     <w:semiHidden/>
     <w:unhideWhenUsed/>
   </w:style>
-  <w:style w:type="table" w:default="1" w:styleId="TableNormal">
+  <w:style w:type="table" w:default="1" w:styleId="a1">
     <w:name w:val="Normal Table"/>
     <w:uiPriority w:val="99"/>
     <w:semiHidden/>
@@ -1108,15 +2414,15 @@
       </w:tblCellMar>
     </w:tblPr>
   </w:style>
-  <w:style w:type="numbering" w:default="1" w:styleId="NoList">
+  <w:style w:type="numbering" w:default="1" w:styleId="a2">
     <w:name w:val="No List"/>
     <w:uiPriority w:val="99"/>
     <w:semiHidden/>
     <w:unhideWhenUsed/>
   </w:style>
-  <w:style w:type="paragraph" w:styleId="ListParagraph">
+  <w:style w:type="paragraph" w:styleId="a3">
     <w:name w:val="List Paragraph"/>
-    <w:basedOn w:val="Normal"/>
+    <w:basedOn w:val="a"/>
     <w:uiPriority w:val="34"/>
     <w:qFormat/>
     <w:rsid w:val="00162A48"/>
@@ -1124,6 +2430,17 @@
       <w:ind w:left="720"/>
       <w:contextualSpacing/>
     </w:pPr>
+  </w:style>
+  <w:style w:type="character" w:styleId="-">
+    <w:name w:val="Hyperlink"/>
+    <w:basedOn w:val="a0"/>
+    <w:uiPriority w:val="99"/>
+    <w:unhideWhenUsed/>
+    <w:rsid w:val="001E6DA1"/>
+    <w:rPr>
+      <w:color w:val="0563C1" w:themeColor="hyperlink"/>
+      <w:u w:val="single"/>
+    </w:rPr>
   </w:style>
 </w:styles>
 </file>

</xml_diff>